<commit_message>
add get complexity method, and change upgrade complexity to work with sets
</commit_message>
<xml_diff>
--- a/etc/project_description.docx
+++ b/etc/project_description.docx
@@ -295,13 +295,31 @@
           <w:rtl/>
         </w:rPr>
       </w:pPr>
+      <w:bookmarkStart w:id="0" w:name="_GoBack"/>
+      <w:bookmarkEnd w:id="0"/>
       <w:r>
         <w:rPr>
           <w:rFonts w:hint="cs"/>
           <w:rtl/>
         </w:rPr>
         <w:lastRenderedPageBreak/>
-        <w:t>הגדרת משימות הפרוייקט:</w:t>
+        <w:t xml:space="preserve">הגדרת משימות </w:t>
+      </w:r>
+      <w:proofErr w:type="spellStart"/>
+      <w:r>
+        <w:rPr>
+          <w:rFonts w:hint="cs"/>
+          <w:rtl/>
+        </w:rPr>
+        <w:t>הפרוייקט</w:t>
+      </w:r>
+      <w:proofErr w:type="spellEnd"/>
+      <w:r>
+        <w:rPr>
+          <w:rFonts w:hint="cs"/>
+          <w:rtl/>
+        </w:rPr>
+        <w:t>:</w:t>
       </w:r>
     </w:p>
     <w:p>
@@ -351,7 +369,23 @@
           <w:rFonts w:hint="cs"/>
           <w:rtl/>
         </w:rPr>
-        <w:t xml:space="preserve"> בינאריות באופן פרימיטבי מאורך </w:t>
+        <w:t xml:space="preserve"> בינאריות באופן </w:t>
+      </w:r>
+      <w:proofErr w:type="spellStart"/>
+      <w:r>
+        <w:rPr>
+          <w:rFonts w:hint="cs"/>
+          <w:rtl/>
+        </w:rPr>
+        <w:t>פרימיטבי</w:t>
+      </w:r>
+      <w:proofErr w:type="spellEnd"/>
+      <w:r>
+        <w:rPr>
+          <w:rFonts w:hint="cs"/>
+          <w:rtl/>
+        </w:rPr>
+        <w:t xml:space="preserve"> מאורך </w:t>
       </w:r>
       <w:r>
         <w:rPr>
@@ -380,7 +414,7 @@
           <v:shape id="_x0000_i1025" type="#_x0000_t75" style="width:13.9pt;height:14.9pt" o:ole="">
             <v:imagedata r:id="rId8" o:title=""/>
           </v:shape>
-          <o:OLEObject Type="Embed" ProgID="Equation.DSMT4" ShapeID="_x0000_i1025" DrawAspect="Content" ObjectID="_1603474857" r:id="rId9"/>
+          <o:OLEObject Type="Embed" ProgID="Equation.DSMT4" ShapeID="_x0000_i1025" DrawAspect="Content" ObjectID="_1605543565" r:id="rId9"/>
         </w:object>
       </w:r>
       <w:r>
@@ -404,7 +438,7 @@
           <v:shape id="_x0000_i1026" type="#_x0000_t75" style="width:43.2pt;height:13.9pt" o:ole="">
             <v:imagedata r:id="rId10" o:title=""/>
           </v:shape>
-          <o:OLEObject Type="Embed" ProgID="Equation.DSMT4" ShapeID="_x0000_i1026" DrawAspect="Content" ObjectID="_1603474858" r:id="rId11"/>
+          <o:OLEObject Type="Embed" ProgID="Equation.DSMT4" ShapeID="_x0000_i1026" DrawAspect="Content" ObjectID="_1605543566" r:id="rId11"/>
         </w:object>
       </w:r>
       <w:r>
@@ -437,9 +471,6 @@
           <w:ilvl w:val="0"/>
           <w:numId w:val="3"/>
         </w:numPr>
-        <w:rPr>
-          <w:rFonts w:hint="cs"/>
-        </w:rPr>
       </w:pPr>
       <w:r>
         <w:rPr>
@@ -466,7 +497,7 @@
           <v:shape id="_x0000_i1027" type="#_x0000_t75" style="width:43.2pt;height:13.9pt" o:ole="">
             <v:imagedata r:id="rId10" o:title=""/>
           </v:shape>
-          <o:OLEObject Type="Embed" ProgID="Equation.DSMT4" ShapeID="_x0000_i1027" DrawAspect="Content" ObjectID="_1603474859" r:id="rId12"/>
+          <o:OLEObject Type="Embed" ProgID="Equation.DSMT4" ShapeID="_x0000_i1027" DrawAspect="Content" ObjectID="_1605543567" r:id="rId12"/>
         </w:object>
       </w:r>
       <w:r>
@@ -474,24 +505,20 @@
           <w:rFonts w:hint="cs"/>
           <w:rtl/>
         </w:rPr>
-        <w:t xml:space="preserve">), בנה ע״י האלגוריתם הנתון את </w:t>
-      </w:r>
-      <w:r>
-        <w:rPr>
-          <w:rFonts w:hint="cs"/>
-          <w:rtl/>
-        </w:rPr>
-        <w:t xml:space="preserve">הסדרות באורך  </w:t>
+        <w:t xml:space="preserve">), בנה ע״י האלגוריתם הנתון את הסדרות באורך  </w:t>
+      </w:r>
+      <w:r>
+        <w:t xml:space="preserve">, </w:t>
       </w:r>
       <w:r>
         <w:rPr>
           <w:position w:val="-4"/>
         </w:rPr>
         <w:object w:dxaOrig="279" w:dyaOrig="300" w14:anchorId="0EA2430B">
-          <v:shape id="_x0000_i1029" type="#_x0000_t75" style="width:13.9pt;height:14.9pt" o:ole="">
+          <v:shape id="_x0000_i1028" type="#_x0000_t75" style="width:13.9pt;height:14.9pt" o:ole="">
             <v:imagedata r:id="rId8" o:title=""/>
           </v:shape>
-          <o:OLEObject Type="Embed" ProgID="Equation.DSMT4" ShapeID="_x0000_i1029" DrawAspect="Content" ObjectID="_1603474860" r:id="rId13"/>
+          <o:OLEObject Type="Embed" ProgID="Equation.DSMT4" ShapeID="_x0000_i1028" DrawAspect="Content" ObjectID="_1605543568" r:id="rId13"/>
         </w:object>
       </w:r>
       <w:r>
@@ -499,7 +526,21 @@
           <w:rFonts w:hint="cs"/>
           <w:rtl/>
         </w:rPr>
-        <w:t xml:space="preserve"> עבור כל סיבוכיות ועבור כל סדרה:</w:t>
+        <w:t xml:space="preserve"> </w:t>
+      </w:r>
+      <w:r>
+        <w:rPr>
+          <w:rFonts w:hint="cs"/>
+          <w:rtl/>
+        </w:rPr>
+        <w:t>ו</w:t>
+      </w:r>
+      <w:r>
+        <w:rPr>
+          <w:rFonts w:hint="cs"/>
+          <w:rtl/>
+        </w:rPr>
+        <w:t>עבור כל סיבוכיות ועבור כל סדרה:</w:t>
       </w:r>
     </w:p>
     <w:p>
@@ -509,9 +550,6 @@
           <w:ilvl w:val="1"/>
           <w:numId w:val="3"/>
         </w:numPr>
-        <w:rPr>
-          <w:rFonts w:hint="cs"/>
-        </w:rPr>
       </w:pPr>
       <w:r>
         <w:rPr>
@@ -528,9 +566,6 @@
           <w:ilvl w:val="1"/>
           <w:numId w:val="3"/>
         </w:numPr>
-        <w:rPr>
-          <w:rFonts w:hint="cs"/>
-        </w:rPr>
       </w:pPr>
       <w:r>
         <w:rPr>
@@ -553,9 +588,6 @@
           <w:ilvl w:val="1"/>
           <w:numId w:val="3"/>
         </w:numPr>
-        <w:rPr>
-          <w:rFonts w:hint="cs"/>
-        </w:rPr>
       </w:pPr>
       <w:r>
         <w:rPr>
@@ -573,8 +605,6 @@
           <w:numId w:val="3"/>
         </w:numPr>
       </w:pPr>
-      <w:bookmarkStart w:id="0" w:name="_GoBack"/>
-      <w:bookmarkEnd w:id="0"/>
       <w:r>
         <w:rPr>
           <w:rFonts w:hint="cs"/>
@@ -645,7 +675,6 @@
       <w:pPr>
         <w:ind w:left="720"/>
         <w:rPr>
-          <w:rFonts w:hint="cs"/>
           <w:rtl/>
         </w:rPr>
       </w:pPr>
@@ -734,10 +763,10 @@
           <w:position w:val="-4"/>
         </w:rPr>
         <w:object w:dxaOrig="279" w:dyaOrig="300" w14:anchorId="27555737">
-          <v:shape id="_x0000_i1028" type="#_x0000_t75" style="width:13.9pt;height:14.9pt" o:ole="">
+          <v:shape id="_x0000_i1029" type="#_x0000_t75" style="width:13.9pt;height:14.9pt" o:ole="">
             <v:imagedata r:id="rId8" o:title=""/>
           </v:shape>
-          <o:OLEObject Type="Embed" ProgID="Equation.DSMT4" ShapeID="_x0000_i1028" DrawAspect="Content" ObjectID="_1603474861" r:id="rId14"/>
+          <o:OLEObject Type="Embed" ProgID="Equation.DSMT4" ShapeID="_x0000_i1029" DrawAspect="Content" ObjectID="_1605543569" r:id="rId14"/>
         </w:object>
       </w:r>
       <w:r>
@@ -814,43 +843,6 @@
     </w:p>
     <w:p>
       <w:pPr>
-        <w:ind w:left="720"/>
-        <w:rPr>
-          <w:u w:val="single"/>
-          <w:rtl/>
-        </w:rPr>
-      </w:pPr>
-    </w:p>
-    <w:p>
-      <w:pPr>
-        <w:ind w:left="720"/>
-        <w:rPr>
-          <w:u w:val="single"/>
-          <w:rtl/>
-        </w:rPr>
-      </w:pPr>
-    </w:p>
-    <w:p>
-      <w:pPr>
-        <w:ind w:left="720"/>
-        <w:rPr>
-          <w:u w:val="single"/>
-          <w:rtl/>
-        </w:rPr>
-      </w:pPr>
-    </w:p>
-    <w:p>
-      <w:pPr>
-        <w:ind w:left="720"/>
-        <w:rPr>
-          <w:u w:val="single"/>
-          <w:rtl/>
-        </w:rPr>
-      </w:pPr>
-    </w:p>
-    <w:p>
-      <w:pPr>
-        <w:ind w:left="720"/>
         <w:rPr>
           <w:u w:val="single"/>
           <w:rtl/>
@@ -2060,7 +2052,7 @@
 </file>
 
 <file path=customXml/itemProps1.xml><?xml version="1.0" encoding="utf-8"?>
-<ds:datastoreItem xmlns:ds="http://schemas.openxmlformats.org/officeDocument/2006/customXml" ds:itemID="{9FD80020-DA39-0940-A6AD-48A577B87385}">
+<ds:datastoreItem xmlns:ds="http://schemas.openxmlformats.org/officeDocument/2006/customXml" ds:itemID="{43DB5479-ECEF-EC4C-A680-6D420C6614B3}">
   <ds:schemaRefs>
     <ds:schemaRef ds:uri="http://schemas.openxmlformats.org/officeDocument/2006/bibliography"/>
   </ds:schemaRefs>

</xml_diff>